<commit_message>
mse data and graph
</commit_message>
<xml_diff>
--- a/FinalReport.docx
+++ b/FinalReport.docx
@@ -27,6 +27,7 @@
           <w:rFonts w:ascii="Times New Roman" w:hAnsi="Times New Roman" w:cs="Times New Roman"/>
         </w:rPr>
       </w:pPr>
+      <w:proofErr w:type="spellStart"/>
       <w:r>
         <w:rPr>
           <w:rFonts w:ascii="Times New Roman" w:hAnsi="Times New Roman" w:cs="Times New Roman"/>
@@ -34,8 +35,9 @@
           <w:sz w:val="26"/>
           <w:szCs w:val="26"/>
         </w:rPr>
-        <w:t xml:space="preserve">AutoMixer - Exploring the Mixing Process </w:t>
-      </w:r>
+        <w:t>AutoMixer</w:t>
+      </w:r>
+      <w:proofErr w:type="spellEnd"/>
       <w:r>
         <w:rPr>
           <w:rFonts w:ascii="Times New Roman" w:hAnsi="Times New Roman" w:cs="Times New Roman"/>
@@ -43,7 +45,7 @@
           <w:sz w:val="26"/>
           <w:szCs w:val="26"/>
         </w:rPr>
-        <w:t>through</w:t>
+        <w:t xml:space="preserve"> - Exploring the Mixing Process </w:t>
       </w:r>
       <w:r>
         <w:rPr>
@@ -52,6 +54,15 @@
           <w:sz w:val="26"/>
           <w:szCs w:val="26"/>
         </w:rPr>
+        <w:t>through</w:t>
+      </w:r>
+      <w:r>
+        <w:rPr>
+          <w:rFonts w:ascii="Times New Roman" w:hAnsi="Times New Roman" w:cs="Times New Roman"/>
+          <w:b/>
+          <w:sz w:val="26"/>
+          <w:szCs w:val="26"/>
+        </w:rPr>
         <w:t xml:space="preserve"> Machine Learning</w:t>
       </w:r>
     </w:p>
@@ -115,7 +126,35 @@
         <w:rPr>
           <w:rFonts w:ascii="Times New Roman" w:hAnsi="Times New Roman" w:cs="Times New Roman"/>
         </w:rPr>
-        <w:t>Loren Wang, Jing Sun, John Bell, Jianqing Huang, Shuang Guan</w:t>
+        <w:t xml:space="preserve">Loren Wang, Jing Sun, John Bell, </w:t>
+      </w:r>
+      <w:proofErr w:type="spellStart"/>
+      <w:r>
+        <w:rPr>
+          <w:rFonts w:ascii="Times New Roman" w:hAnsi="Times New Roman" w:cs="Times New Roman"/>
+        </w:rPr>
+        <w:t>Jianqing</w:t>
+      </w:r>
+      <w:proofErr w:type="spellEnd"/>
+      <w:r>
+        <w:rPr>
+          <w:rFonts w:ascii="Times New Roman" w:hAnsi="Times New Roman" w:cs="Times New Roman"/>
+        </w:rPr>
+        <w:t xml:space="preserve"> Huang, </w:t>
+      </w:r>
+      <w:proofErr w:type="spellStart"/>
+      <w:r>
+        <w:rPr>
+          <w:rFonts w:ascii="Times New Roman" w:hAnsi="Times New Roman" w:cs="Times New Roman"/>
+        </w:rPr>
+        <w:t>Shuang</w:t>
+      </w:r>
+      <w:proofErr w:type="spellEnd"/>
+      <w:r>
+        <w:rPr>
+          <w:rFonts w:ascii="Times New Roman" w:hAnsi="Times New Roman" w:cs="Times New Roman"/>
+        </w:rPr>
+        <w:t xml:space="preserve"> Guan</w:t>
       </w:r>
     </w:p>
     <w:p>
@@ -132,7 +171,97 @@
             <w:color w:val="1155CC"/>
             <w:u w:val="single"/>
           </w:rPr>
-          <w:t>{wloren, jings, johnlb, jianhuan, shuangg}@umich.edu</w:t>
+          <w:t>{</w:t>
+        </w:r>
+        <w:proofErr w:type="spellStart"/>
+        <w:r>
+          <w:rPr>
+            <w:rFonts w:ascii="Times New Roman" w:hAnsi="Times New Roman" w:cs="Times New Roman"/>
+            <w:color w:val="1155CC"/>
+            <w:u w:val="single"/>
+          </w:rPr>
+          <w:t>wloren</w:t>
+        </w:r>
+        <w:proofErr w:type="spellEnd"/>
+        <w:r>
+          <w:rPr>
+            <w:rFonts w:ascii="Times New Roman" w:hAnsi="Times New Roman" w:cs="Times New Roman"/>
+            <w:color w:val="1155CC"/>
+            <w:u w:val="single"/>
+          </w:rPr>
+          <w:t xml:space="preserve">, </w:t>
+        </w:r>
+        <w:proofErr w:type="spellStart"/>
+        <w:r>
+          <w:rPr>
+            <w:rFonts w:ascii="Times New Roman" w:hAnsi="Times New Roman" w:cs="Times New Roman"/>
+            <w:color w:val="1155CC"/>
+            <w:u w:val="single"/>
+          </w:rPr>
+          <w:t>jings</w:t>
+        </w:r>
+        <w:proofErr w:type="spellEnd"/>
+        <w:r>
+          <w:rPr>
+            <w:rFonts w:ascii="Times New Roman" w:hAnsi="Times New Roman" w:cs="Times New Roman"/>
+            <w:color w:val="1155CC"/>
+            <w:u w:val="single"/>
+          </w:rPr>
+          <w:t xml:space="preserve">, </w:t>
+        </w:r>
+        <w:proofErr w:type="spellStart"/>
+        <w:r>
+          <w:rPr>
+            <w:rFonts w:ascii="Times New Roman" w:hAnsi="Times New Roman" w:cs="Times New Roman"/>
+            <w:color w:val="1155CC"/>
+            <w:u w:val="single"/>
+          </w:rPr>
+          <w:t>johnlb</w:t>
+        </w:r>
+        <w:proofErr w:type="spellEnd"/>
+        <w:r>
+          <w:rPr>
+            <w:rFonts w:ascii="Times New Roman" w:hAnsi="Times New Roman" w:cs="Times New Roman"/>
+            <w:color w:val="1155CC"/>
+            <w:u w:val="single"/>
+          </w:rPr>
+          <w:t xml:space="preserve">, </w:t>
+        </w:r>
+        <w:proofErr w:type="spellStart"/>
+        <w:r>
+          <w:rPr>
+            <w:rFonts w:ascii="Times New Roman" w:hAnsi="Times New Roman" w:cs="Times New Roman"/>
+            <w:color w:val="1155CC"/>
+            <w:u w:val="single"/>
+          </w:rPr>
+          <w:t>jianhuan</w:t>
+        </w:r>
+        <w:proofErr w:type="spellEnd"/>
+        <w:r>
+          <w:rPr>
+            <w:rFonts w:ascii="Times New Roman" w:hAnsi="Times New Roman" w:cs="Times New Roman"/>
+            <w:color w:val="1155CC"/>
+            <w:u w:val="single"/>
+          </w:rPr>
+          <w:t xml:space="preserve">, </w:t>
+        </w:r>
+        <w:proofErr w:type="spellStart"/>
+        <w:r>
+          <w:rPr>
+            <w:rFonts w:ascii="Times New Roman" w:hAnsi="Times New Roman" w:cs="Times New Roman"/>
+            <w:color w:val="1155CC"/>
+            <w:u w:val="single"/>
+          </w:rPr>
+          <w:t>shuangg</w:t>
+        </w:r>
+        <w:proofErr w:type="spellEnd"/>
+        <w:r>
+          <w:rPr>
+            <w:rFonts w:ascii="Times New Roman" w:hAnsi="Times New Roman" w:cs="Times New Roman"/>
+            <w:color w:val="1155CC"/>
+            <w:u w:val="single"/>
+          </w:rPr>
+          <w:t>}@umich.edu</w:t>
         </w:r>
       </w:hyperlink>
     </w:p>
@@ -185,7 +314,6 @@
           <w:rFonts w:ascii="Times New Roman" w:eastAsia="Times New Roman" w:hAnsi="Times New Roman" w:cs="Times New Roman"/>
           <w:sz w:val="24"/>
           <w:szCs w:val="24"/>
-          <w:u w:val="single"/>
         </w:rPr>
         <w:t>We propose a system to automate the more common components of the mixing process. By learning common dynamic range compression and EQ settings used to build typical mixes, they can be applied automatically and more of the mix engineer’s time can be spent on more substantive, creative elements of a mix.</w:t>
       </w:r>
@@ -320,23 +448,7 @@
           <w:sz w:val="24"/>
           <w:szCs w:val="24"/>
         </w:rPr>
-        <w:t xml:space="preserve"> learn </w:t>
-      </w:r>
-      <w:r>
-        <w:rPr>
-          <w:rFonts w:ascii="Times New Roman" w:eastAsia="Times New Roman" w:hAnsi="Times New Roman" w:cs="Times New Roman"/>
-          <w:sz w:val="24"/>
-          <w:szCs w:val="24"/>
-        </w:rPr>
-        <w:t xml:space="preserve">the unique way the professional mixes </w:t>
-      </w:r>
-      <w:r>
-        <w:rPr>
-          <w:rFonts w:ascii="Times New Roman" w:eastAsia="Times New Roman" w:hAnsi="Times New Roman" w:cs="Times New Roman"/>
-          <w:sz w:val="24"/>
-          <w:szCs w:val="24"/>
-        </w:rPr>
-        <w:t>music and</w:t>
+        <w:t xml:space="preserve"> learn the unique way the professional mixes music and</w:t>
       </w:r>
       <w:r>
         <w:rPr>
@@ -604,7 +716,16 @@
           <w:sz w:val="24"/>
           <w:szCs w:val="24"/>
         </w:rPr>
-        <w:t xml:space="preserve"> find reliable mixing coefficients as well as </w:t>
+        <w:t xml:space="preserve"> find reliable mixing coefficients as well </w:t>
+      </w:r>
+      <w:proofErr w:type="gramStart"/>
+      <w:r>
+        <w:rPr>
+          <w:rFonts w:ascii="Times New Roman" w:eastAsia="Times New Roman" w:hAnsi="Times New Roman" w:cs="Times New Roman"/>
+          <w:sz w:val="24"/>
+          <w:szCs w:val="24"/>
+        </w:rPr>
+        <w:t xml:space="preserve">as </w:t>
       </w:r>
       <w:r>
         <w:rPr>
@@ -620,7 +741,16 @@
           <w:sz w:val="24"/>
           <w:szCs w:val="24"/>
         </w:rPr>
-        <w:t xml:space="preserve">to </w:t>
+        <w:t>to</w:t>
+      </w:r>
+      <w:proofErr w:type="gramEnd"/>
+      <w:r>
+        <w:rPr>
+          <w:rFonts w:ascii="Times New Roman" w:eastAsia="Times New Roman" w:hAnsi="Times New Roman" w:cs="Times New Roman"/>
+          <w:sz w:val="24"/>
+          <w:szCs w:val="24"/>
+        </w:rPr>
+        <w:t xml:space="preserve"> </w:t>
       </w:r>
       <w:r>
         <w:rPr>
@@ -636,15 +766,33 @@
           <w:sz w:val="24"/>
           <w:szCs w:val="24"/>
         </w:rPr>
-        <w:t>hey artificially smooth with a K</w:t>
-      </w:r>
-      <w:r>
-        <w:rPr>
-          <w:rFonts w:ascii="Times New Roman" w:eastAsia="Times New Roman" w:hAnsi="Times New Roman" w:cs="Times New Roman"/>
-          <w:sz w:val="24"/>
-          <w:szCs w:val="24"/>
-        </w:rPr>
-        <w:t>alman filter. From there, they train a dynamical system to generate the coefficients.</w:t>
+        <w:t xml:space="preserve">hey artificially smooth with a </w:t>
+      </w:r>
+      <w:proofErr w:type="spellStart"/>
+      <w:r>
+        <w:rPr>
+          <w:rFonts w:ascii="Times New Roman" w:eastAsia="Times New Roman" w:hAnsi="Times New Roman" w:cs="Times New Roman"/>
+          <w:sz w:val="24"/>
+          <w:szCs w:val="24"/>
+        </w:rPr>
+        <w:t>K</w:t>
+      </w:r>
+      <w:r>
+        <w:rPr>
+          <w:rFonts w:ascii="Times New Roman" w:eastAsia="Times New Roman" w:hAnsi="Times New Roman" w:cs="Times New Roman"/>
+          <w:sz w:val="24"/>
+          <w:szCs w:val="24"/>
+        </w:rPr>
+        <w:t>alman</w:t>
+      </w:r>
+      <w:proofErr w:type="spellEnd"/>
+      <w:r>
+        <w:rPr>
+          <w:rFonts w:ascii="Times New Roman" w:eastAsia="Times New Roman" w:hAnsi="Times New Roman" w:cs="Times New Roman"/>
+          <w:sz w:val="24"/>
+          <w:szCs w:val="24"/>
+        </w:rPr>
+        <w:t xml:space="preserve"> filter. From there, they train a dynamical system to generate the coefficients.</w:t>
       </w:r>
     </w:p>
     <w:p>
@@ -865,7 +1013,61 @@
           <w:sz w:val="24"/>
           <w:szCs w:val="24"/>
         </w:rPr>
-        <w:t>To find the ground truth mixing coefficients, we first define an RMS transform--where the result x_rms(n) at any sample n is the Root-Mean-Squared of the previous m samples of the original signal, x(n). That is, x_rms(n) = RMS( w(tau - n).*x(tau) ), where w is a rectangular window of width m.</w:t>
+        <w:t xml:space="preserve">To find the ground truth mixing coefficients, we first define an RMS transform--where the result </w:t>
+      </w:r>
+      <w:proofErr w:type="spellStart"/>
+      <w:r>
+        <w:rPr>
+          <w:rFonts w:ascii="Times New Roman" w:eastAsia="Times New Roman" w:hAnsi="Times New Roman" w:cs="Times New Roman"/>
+          <w:sz w:val="24"/>
+          <w:szCs w:val="24"/>
+        </w:rPr>
+        <w:t>x_rms</w:t>
+      </w:r>
+      <w:proofErr w:type="spellEnd"/>
+      <w:r>
+        <w:rPr>
+          <w:rFonts w:ascii="Times New Roman" w:eastAsia="Times New Roman" w:hAnsi="Times New Roman" w:cs="Times New Roman"/>
+          <w:sz w:val="24"/>
+          <w:szCs w:val="24"/>
+        </w:rPr>
+        <w:t xml:space="preserve">(n) at any sample n is the Root-Mean-Squared of the previous m samples of the original signal, x(n). That is, </w:t>
+      </w:r>
+      <w:proofErr w:type="spellStart"/>
+      <w:r>
+        <w:rPr>
+          <w:rFonts w:ascii="Times New Roman" w:eastAsia="Times New Roman" w:hAnsi="Times New Roman" w:cs="Times New Roman"/>
+          <w:sz w:val="24"/>
+          <w:szCs w:val="24"/>
+        </w:rPr>
+        <w:t>x_rms</w:t>
+      </w:r>
+      <w:proofErr w:type="spellEnd"/>
+      <w:r>
+        <w:rPr>
+          <w:rFonts w:ascii="Times New Roman" w:eastAsia="Times New Roman" w:hAnsi="Times New Roman" w:cs="Times New Roman"/>
+          <w:sz w:val="24"/>
+          <w:szCs w:val="24"/>
+        </w:rPr>
+        <w:t xml:space="preserve">(n) = </w:t>
+      </w:r>
+      <w:proofErr w:type="gramStart"/>
+      <w:r>
+        <w:rPr>
+          <w:rFonts w:ascii="Times New Roman" w:eastAsia="Times New Roman" w:hAnsi="Times New Roman" w:cs="Times New Roman"/>
+          <w:sz w:val="24"/>
+          <w:szCs w:val="24"/>
+        </w:rPr>
+        <w:t>RMS( w</w:t>
+      </w:r>
+      <w:proofErr w:type="gramEnd"/>
+      <w:r>
+        <w:rPr>
+          <w:rFonts w:ascii="Times New Roman" w:eastAsia="Times New Roman" w:hAnsi="Times New Roman" w:cs="Times New Roman"/>
+          <w:sz w:val="24"/>
+          <w:szCs w:val="24"/>
+        </w:rPr>
+        <w:t>(tau - n).*x(tau) ), where w is a rectangular window of width m.</w:t>
       </w:r>
       <w:r>
         <w:rPr>
@@ -905,7 +1107,34 @@
           <w:sz w:val="24"/>
           <w:szCs w:val="24"/>
         </w:rPr>
-        <w:t>This RMS signal guards against small timing misalignment between the tracks and makes the result more robust in the presence of noise or secondary modifications made in the mixing process (extra reverb added, for example). Assuming the tracks are uncorrelated, we can say that, on average, a1*x1_rms + a2*x2_rms + … = t_rms (where t</w:t>
+        <w:t xml:space="preserve">This RMS signal guards against small timing misalignment between the tracks and makes the result more robust in the presence of noise or secondary modifications made in the mixing process (extra reverb added, for example). Assuming the tracks are uncorrelated, we can say that, on average, a1*x1_rms + a2*x2_rms + … = </w:t>
+      </w:r>
+      <w:proofErr w:type="spellStart"/>
+      <w:r>
+        <w:rPr>
+          <w:rFonts w:ascii="Times New Roman" w:eastAsia="Times New Roman" w:hAnsi="Times New Roman" w:cs="Times New Roman"/>
+          <w:sz w:val="24"/>
+          <w:szCs w:val="24"/>
+        </w:rPr>
+        <w:t>t_rms</w:t>
+      </w:r>
+      <w:proofErr w:type="spellEnd"/>
+      <w:r>
+        <w:rPr>
+          <w:rFonts w:ascii="Times New Roman" w:eastAsia="Times New Roman" w:hAnsi="Times New Roman" w:cs="Times New Roman"/>
+          <w:sz w:val="24"/>
+          <w:szCs w:val="24"/>
+        </w:rPr>
+        <w:t xml:space="preserve"> (where </w:t>
+      </w:r>
+      <w:proofErr w:type="spellStart"/>
+      <w:r>
+        <w:rPr>
+          <w:rFonts w:ascii="Times New Roman" w:eastAsia="Times New Roman" w:hAnsi="Times New Roman" w:cs="Times New Roman"/>
+          <w:sz w:val="24"/>
+          <w:szCs w:val="24"/>
+        </w:rPr>
+        <w:t>t</w:t>
       </w:r>
       <w:r>
         <w:rPr>
@@ -915,6 +1144,7 @@
         </w:rPr>
         <w:t>_rms</w:t>
       </w:r>
+      <w:proofErr w:type="spellEnd"/>
       <w:r>
         <w:rPr>
           <w:rFonts w:ascii="Times New Roman" w:eastAsia="Times New Roman" w:hAnsi="Times New Roman" w:cs="Times New Roman"/>
@@ -1776,6 +2006,7 @@
         </w:rPr>
         <w:t xml:space="preserve"> and </w:t>
       </w:r>
+      <w:proofErr w:type="spellStart"/>
       <w:r>
         <w:rPr>
           <w:rFonts w:ascii="Times New Roman" w:hAnsi="Times New Roman" w:cs="Times New Roman"/>
@@ -1783,7 +2014,17 @@
           <w:szCs w:val="24"/>
           <w:lang w:eastAsia="en-US"/>
         </w:rPr>
-        <w:t xml:space="preserve">Regressino </w:t>
+        <w:t>Regressino</w:t>
+      </w:r>
+      <w:proofErr w:type="spellEnd"/>
+      <w:r>
+        <w:rPr>
+          <w:rFonts w:ascii="Times New Roman" w:hAnsi="Times New Roman" w:cs="Times New Roman"/>
+          <w:sz w:val="24"/>
+          <w:szCs w:val="24"/>
+          <w:lang w:eastAsia="en-US"/>
+        </w:rPr>
+        <w:t xml:space="preserve"> </w:t>
       </w:r>
       <w:r>
         <w:rPr>
@@ -1829,8 +2070,9 @@
           <w:szCs w:val="24"/>
           <w:lang w:eastAsia="en-US"/>
         </w:rPr>
-        <w:t xml:space="preserve">of the signals within certain range, namely, rms window,  </w:t>
-      </w:r>
+        <w:t xml:space="preserve">of the signals within certain range, namely, </w:t>
+      </w:r>
+      <w:proofErr w:type="spellStart"/>
       <w:r>
         <w:rPr>
           <w:rFonts w:ascii="Times New Roman" w:hAnsi="Times New Roman" w:cs="Times New Roman"/>
@@ -1838,8 +2080,9 @@
           <w:szCs w:val="24"/>
           <w:lang w:eastAsia="en-US"/>
         </w:rPr>
-        <w:t>as one of our feature.</w:t>
-      </w:r>
+        <w:t>rms</w:t>
+      </w:r>
+      <w:proofErr w:type="spellEnd"/>
       <w:r>
         <w:rPr>
           <w:rFonts w:ascii="Times New Roman" w:hAnsi="Times New Roman" w:cs="Times New Roman"/>
@@ -1847,6 +2090,44 @@
           <w:szCs w:val="24"/>
           <w:lang w:eastAsia="en-US"/>
         </w:rPr>
+        <w:t xml:space="preserve"> </w:t>
+      </w:r>
+      <w:proofErr w:type="gramStart"/>
+      <w:r>
+        <w:rPr>
+          <w:rFonts w:ascii="Times New Roman" w:hAnsi="Times New Roman" w:cs="Times New Roman"/>
+          <w:sz w:val="24"/>
+          <w:szCs w:val="24"/>
+          <w:lang w:eastAsia="en-US"/>
+        </w:rPr>
+        <w:t xml:space="preserve">window,  </w:t>
+      </w:r>
+      <w:r>
+        <w:rPr>
+          <w:rFonts w:ascii="Times New Roman" w:hAnsi="Times New Roman" w:cs="Times New Roman"/>
+          <w:sz w:val="24"/>
+          <w:szCs w:val="24"/>
+          <w:lang w:eastAsia="en-US"/>
+        </w:rPr>
+        <w:t>as</w:t>
+      </w:r>
+      <w:proofErr w:type="gramEnd"/>
+      <w:r>
+        <w:rPr>
+          <w:rFonts w:ascii="Times New Roman" w:hAnsi="Times New Roman" w:cs="Times New Roman"/>
+          <w:sz w:val="24"/>
+          <w:szCs w:val="24"/>
+          <w:lang w:eastAsia="en-US"/>
+        </w:rPr>
+        <w:t xml:space="preserve"> one of our feature.</w:t>
+      </w:r>
+      <w:r>
+        <w:rPr>
+          <w:rFonts w:ascii="Times New Roman" w:hAnsi="Times New Roman" w:cs="Times New Roman"/>
+          <w:sz w:val="24"/>
+          <w:szCs w:val="24"/>
+          <w:lang w:eastAsia="en-US"/>
+        </w:rPr>
         <w:t xml:space="preserve"> And locally weighted linear regression are applied on this feature within a small time range.</w:t>
       </w:r>
       <w:r>
@@ -1865,7 +2146,47 @@
           <w:szCs w:val="24"/>
           <w:lang w:eastAsia="en-US"/>
         </w:rPr>
-        <w:t>We use MSE(Mean Square error) to choose a locally optimal combination of rms window size and regression window size.</w:t>
+        <w:t xml:space="preserve">We use </w:t>
+      </w:r>
+      <w:proofErr w:type="gramStart"/>
+      <w:r>
+        <w:rPr>
+          <w:rFonts w:ascii="Times New Roman" w:hAnsi="Times New Roman" w:cs="Times New Roman"/>
+          <w:sz w:val="24"/>
+          <w:szCs w:val="24"/>
+          <w:lang w:eastAsia="en-US"/>
+        </w:rPr>
+        <w:t>MSE(</w:t>
+      </w:r>
+      <w:proofErr w:type="gramEnd"/>
+      <w:r>
+        <w:rPr>
+          <w:rFonts w:ascii="Times New Roman" w:hAnsi="Times New Roman" w:cs="Times New Roman"/>
+          <w:sz w:val="24"/>
+          <w:szCs w:val="24"/>
+          <w:lang w:eastAsia="en-US"/>
+        </w:rPr>
+        <w:t xml:space="preserve">Mean Square error) to choose a locally optimal combination of </w:t>
+      </w:r>
+      <w:proofErr w:type="spellStart"/>
+      <w:r>
+        <w:rPr>
+          <w:rFonts w:ascii="Times New Roman" w:hAnsi="Times New Roman" w:cs="Times New Roman"/>
+          <w:sz w:val="24"/>
+          <w:szCs w:val="24"/>
+          <w:lang w:eastAsia="en-US"/>
+        </w:rPr>
+        <w:t>rms</w:t>
+      </w:r>
+      <w:proofErr w:type="spellEnd"/>
+      <w:r>
+        <w:rPr>
+          <w:rFonts w:ascii="Times New Roman" w:hAnsi="Times New Roman" w:cs="Times New Roman"/>
+          <w:sz w:val="24"/>
+          <w:szCs w:val="24"/>
+          <w:lang w:eastAsia="en-US"/>
+        </w:rPr>
+        <w:t xml:space="preserve"> window size and regression window size.</w:t>
       </w:r>
     </w:p>
     <w:p>
@@ -2418,13 +2739,14 @@
       <w:pPr>
         <w:rPr>
           <w:rFonts w:ascii="Times New Roman" w:hAnsi="Times New Roman" w:cs="Times New Roman"/>
-        </w:rPr>
-      </w:pPr>
-      <w:r>
-        <w:rPr>
-          <w:rFonts w:ascii="Times New Roman" w:hAnsi="Times New Roman" w:cs="Times New Roman"/>
           <w:b/>
         </w:rPr>
+      </w:pPr>
+      <w:r>
+        <w:rPr>
+          <w:rFonts w:ascii="Times New Roman" w:hAnsi="Times New Roman" w:cs="Times New Roman"/>
+          <w:b/>
+        </w:rPr>
         <w:t>Section 4. Experimental results and Evaluation:</w:t>
       </w:r>
     </w:p>
@@ -2432,24 +2754,1283 @@
       <w:pPr>
         <w:rPr>
           <w:rFonts w:ascii="Times New Roman" w:hAnsi="Times New Roman" w:cs="Times New Roman"/>
-        </w:rPr>
-      </w:pPr>
-      <w:r>
-        <w:rPr>
-          <w:rFonts w:ascii="Times New Roman" w:hAnsi="Times New Roman" w:cs="Times New Roman"/>
           <w:b/>
         </w:rPr>
-        <w:t>(Need Results)</w:t>
-      </w:r>
-      <w:bookmarkStart w:id="0" w:name="_GoBack"/>
-      <w:bookmarkEnd w:id="0"/>
+      </w:pPr>
+    </w:p>
+    <w:p>
+      <w:pPr>
+        <w:rPr>
+          <w:rFonts w:ascii="Times New Roman" w:hAnsi="Times New Roman" w:cs="Times New Roman"/>
+        </w:rPr>
+      </w:pPr>
       <w:r>
         <w:rPr>
           <w:rFonts w:ascii="Times New Roman" w:hAnsi="Times New Roman" w:cs="Times New Roman"/>
         </w:rPr>
         <w:tab/>
+        <w:t xml:space="preserve">In general, real mixing coefficients should behave like a wave that fluctuates between zero and one. As mentioned before, random real mixing coefficients and corresponding outputs need generated in order to test the reliability of our model. We generated a random mixing coefficients by using defined a function against time range. For any given track, </w:t>
+      </w:r>
+      <w:r>
+        <w:rPr>
+          <w:rFonts w:ascii="Times New Roman" w:hAnsi="Times New Roman" w:cs="Times New Roman"/>
+        </w:rPr>
+        <w:t xml:space="preserve">the mixing coefficients at time </w:t>
+      </w:r>
+      <w:proofErr w:type="spellStart"/>
+      <w:r>
+        <w:rPr>
+          <w:rFonts w:ascii="Times New Roman" w:hAnsi="Times New Roman" w:cs="Times New Roman"/>
+          <w:i/>
+        </w:rPr>
+        <w:t>t</w:t>
+      </w:r>
+      <w:r>
+        <w:rPr>
+          <w:rFonts w:ascii="Times New Roman" w:hAnsi="Times New Roman" w:cs="Times New Roman"/>
+          <w:i/>
+          <w:vertAlign w:val="subscript"/>
+        </w:rPr>
+        <w:t>i</w:t>
+      </w:r>
+      <w:proofErr w:type="spellEnd"/>
+      <w:r>
+        <w:rPr>
+          <w:rFonts w:ascii="Times New Roman" w:hAnsi="Times New Roman" w:cs="Times New Roman"/>
+        </w:rPr>
+        <w:t xml:space="preserve"> is defined as follow:</w:t>
+      </w:r>
+    </w:p>
+    <w:p>
+      <w:pPr>
+        <w:rPr>
+          <w:rFonts w:ascii="Times New Roman" w:hAnsi="Times New Roman" w:cs="Times New Roman"/>
+        </w:rPr>
+      </w:pPr>
+      <m:oMath>
+        <m:r>
+          <w:rPr>
+            <w:rFonts w:ascii="Cambria Math" w:hAnsi="Cambria Math" w:cs="Times New Roman"/>
+            <w:sz w:val="18"/>
+          </w:rPr>
+          <m:t>Coef</m:t>
+        </m:r>
+        <m:d>
+          <m:dPr>
+            <m:ctrlPr>
+              <w:rPr>
+                <w:rFonts w:ascii="Cambria Math" w:hAnsi="Cambria Math" w:cs="Times New Roman"/>
+                <w:i/>
+                <w:sz w:val="18"/>
+              </w:rPr>
+            </m:ctrlPr>
+          </m:dPr>
+          <m:e>
+            <m:r>
+              <w:rPr>
+                <w:rFonts w:ascii="Cambria Math" w:hAnsi="Cambria Math" w:cs="Times New Roman"/>
+                <w:sz w:val="18"/>
+              </w:rPr>
+              <m:t>t=</m:t>
+            </m:r>
+            <m:sSub>
+              <m:sSubPr>
+                <m:ctrlPr>
+                  <w:rPr>
+                    <w:rFonts w:ascii="Cambria Math" w:hAnsi="Cambria Math" w:cs="Times New Roman"/>
+                    <w:i/>
+                    <w:sz w:val="18"/>
+                  </w:rPr>
+                </m:ctrlPr>
+              </m:sSubPr>
+              <m:e>
+                <m:r>
+                  <w:rPr>
+                    <w:rFonts w:ascii="Cambria Math" w:hAnsi="Cambria Math" w:cs="Times New Roman"/>
+                    <w:sz w:val="18"/>
+                  </w:rPr>
+                  <m:t>t</m:t>
+                </m:r>
+              </m:e>
+              <m:sub>
+                <m:r>
+                  <w:rPr>
+                    <w:rFonts w:ascii="Cambria Math" w:hAnsi="Cambria Math" w:cs="Times New Roman"/>
+                    <w:sz w:val="18"/>
+                  </w:rPr>
+                  <m:t>i</m:t>
+                </m:r>
+              </m:sub>
+            </m:sSub>
+          </m:e>
+        </m:d>
+        <m:r>
+          <w:rPr>
+            <w:rFonts w:ascii="Cambria Math" w:hAnsi="Cambria Math" w:cs="Times New Roman"/>
+            <w:sz w:val="18"/>
+          </w:rPr>
+          <m:t>=|I</m:t>
+        </m:r>
+        <m:d>
+          <m:dPr>
+            <m:ctrlPr>
+              <w:rPr>
+                <w:rFonts w:ascii="Cambria Math" w:hAnsi="Cambria Math" w:cs="Times New Roman"/>
+                <w:i/>
+                <w:sz w:val="18"/>
+              </w:rPr>
+            </m:ctrlPr>
+          </m:dPr>
+          <m:e>
+            <m:r>
+              <m:rPr>
+                <m:sty m:val="p"/>
+              </m:rPr>
+              <w:rPr>
+                <w:rFonts w:ascii="Cambria Math" w:hAnsi="Cambria Math" w:cs="Times New Roman"/>
+                <w:sz w:val="18"/>
+              </w:rPr>
+              <m:t>use exponent=1</m:t>
+            </m:r>
+            <m:ctrlPr>
+              <w:rPr>
+                <w:rFonts w:ascii="Cambria Math" w:hAnsi="Cambria Math" w:cs="Times New Roman"/>
+                <w:sz w:val="18"/>
+              </w:rPr>
+            </m:ctrlPr>
+          </m:e>
+        </m:d>
+        <m:r>
+          <w:rPr>
+            <w:rFonts w:ascii="Cambria Math" w:hAnsi="Cambria Math" w:cs="Times New Roman"/>
+            <w:sz w:val="18"/>
+          </w:rPr>
+          <m:t xml:space="preserve">* </m:t>
+        </m:r>
+        <m:sSup>
+          <m:sSupPr>
+            <m:ctrlPr>
+              <w:rPr>
+                <w:rFonts w:ascii="Cambria Math" w:hAnsi="Cambria Math" w:cs="Times New Roman"/>
+                <w:sz w:val="18"/>
+              </w:rPr>
+            </m:ctrlPr>
+          </m:sSupPr>
+          <m:e>
+            <m:r>
+              <w:rPr>
+                <w:rFonts w:ascii="Cambria Math" w:hAnsi="Cambria Math" w:cs="Times New Roman"/>
+                <w:sz w:val="18"/>
+              </w:rPr>
+              <m:t>e</m:t>
+            </m:r>
+          </m:e>
+          <m:sup>
+            <m:func>
+              <m:funcPr>
+                <m:ctrlPr>
+                  <w:rPr>
+                    <w:rFonts w:ascii="Cambria Math" w:hAnsi="Cambria Math" w:cs="Times New Roman"/>
+                    <w:sz w:val="18"/>
+                  </w:rPr>
+                </m:ctrlPr>
+              </m:funcPr>
+              <m:fName>
+                <m:r>
+                  <m:rPr>
+                    <m:sty m:val="p"/>
+                  </m:rPr>
+                  <w:rPr>
+                    <w:rFonts w:ascii="Cambria Math" w:hAnsi="Cambria Math" w:cs="Times New Roman"/>
+                    <w:sz w:val="18"/>
+                  </w:rPr>
+                  <m:t>sin</m:t>
+                </m:r>
+              </m:fName>
+              <m:e>
+                <m:d>
+                  <m:dPr>
+                    <m:ctrlPr>
+                      <w:rPr>
+                        <w:rFonts w:ascii="Cambria Math" w:hAnsi="Cambria Math" w:cs="Times New Roman"/>
+                        <w:i/>
+                        <w:sz w:val="18"/>
+                      </w:rPr>
+                    </m:ctrlPr>
+                  </m:dPr>
+                  <m:e>
+                    <m:sSub>
+                      <m:sSubPr>
+                        <m:ctrlPr>
+                          <w:rPr>
+                            <w:rFonts w:ascii="Cambria Math" w:hAnsi="Cambria Math" w:cs="Times New Roman"/>
+                            <w:i/>
+                            <w:sz w:val="18"/>
+                          </w:rPr>
+                        </m:ctrlPr>
+                      </m:sSubPr>
+                      <m:e>
+                        <m:r>
+                          <w:rPr>
+                            <w:rFonts w:ascii="Cambria Math" w:hAnsi="Cambria Math" w:cs="Times New Roman"/>
+                            <w:sz w:val="18"/>
+                          </w:rPr>
+                          <m:t>t</m:t>
+                        </m:r>
+                      </m:e>
+                      <m:sub>
+                        <m:r>
+                          <w:rPr>
+                            <w:rFonts w:ascii="Cambria Math" w:hAnsi="Cambria Math" w:cs="Times New Roman"/>
+                            <w:sz w:val="18"/>
+                          </w:rPr>
+                          <m:t>i</m:t>
+                        </m:r>
+                      </m:sub>
+                    </m:sSub>
+                    <m:r>
+                      <w:rPr>
+                        <w:rFonts w:ascii="Cambria Math" w:hAnsi="Cambria Math" w:cs="Times New Roman"/>
+                        <w:sz w:val="18"/>
+                      </w:rPr>
+                      <m:t>×</m:t>
+                    </m:r>
+                    <m:sSub>
+                      <m:sSubPr>
+                        <m:ctrlPr>
+                          <w:rPr>
+                            <w:rFonts w:ascii="Cambria Math" w:hAnsi="Cambria Math" w:cs="Times New Roman"/>
+                            <w:i/>
+                            <w:sz w:val="18"/>
+                          </w:rPr>
+                        </m:ctrlPr>
+                      </m:sSubPr>
+                      <m:e>
+                        <m:r>
+                          <w:rPr>
+                            <w:rFonts w:ascii="Cambria Math" w:hAnsi="Cambria Math" w:cs="Times New Roman"/>
+                            <w:sz w:val="18"/>
+                          </w:rPr>
+                          <m:t>k</m:t>
+                        </m:r>
+                      </m:e>
+                      <m:sub>
+                        <m:r>
+                          <w:rPr>
+                            <w:rFonts w:ascii="Cambria Math" w:hAnsi="Cambria Math" w:cs="Times New Roman"/>
+                            <w:sz w:val="18"/>
+                          </w:rPr>
+                          <m:t>1</m:t>
+                        </m:r>
+                      </m:sub>
+                    </m:sSub>
+                  </m:e>
+                </m:d>
+              </m:e>
+            </m:func>
+          </m:sup>
+        </m:sSup>
+        <m:r>
+          <w:rPr>
+            <w:rFonts w:ascii="Cambria Math" w:hAnsi="Cambria Math" w:cs="Times New Roman"/>
+            <w:sz w:val="18"/>
+          </w:rPr>
+          <m:t>+I</m:t>
+        </m:r>
+        <m:d>
+          <m:dPr>
+            <m:ctrlPr>
+              <w:rPr>
+                <w:rFonts w:ascii="Cambria Math" w:hAnsi="Cambria Math" w:cs="Times New Roman"/>
+                <w:i/>
+                <w:sz w:val="18"/>
+              </w:rPr>
+            </m:ctrlPr>
+          </m:dPr>
+          <m:e>
+            <m:r>
+              <w:rPr>
+                <w:rFonts w:ascii="Cambria Math" w:hAnsi="Cambria Math" w:cs="Times New Roman"/>
+                <w:sz w:val="18"/>
+              </w:rPr>
+              <m:t>use</m:t>
+            </m:r>
+            <m:func>
+              <m:funcPr>
+                <m:ctrlPr>
+                  <w:rPr>
+                    <w:rFonts w:ascii="Cambria Math" w:hAnsi="Cambria Math" w:cs="Times New Roman"/>
+                    <w:i/>
+                    <w:sz w:val="18"/>
+                  </w:rPr>
+                </m:ctrlPr>
+              </m:funcPr>
+              <m:fName>
+                <m:r>
+                  <m:rPr>
+                    <m:sty m:val="p"/>
+                  </m:rPr>
+                  <w:rPr>
+                    <w:rFonts w:ascii="Cambria Math" w:hAnsi="Cambria Math" w:cs="Times New Roman"/>
+                    <w:sz w:val="18"/>
+                  </w:rPr>
+                  <m:t>log</m:t>
+                </m:r>
+              </m:fName>
+              <m:e>
+                <m:r>
+                  <w:rPr>
+                    <w:rFonts w:ascii="Cambria Math" w:hAnsi="Cambria Math" w:cs="Times New Roman"/>
+                    <w:sz w:val="18"/>
+                  </w:rPr>
+                  <m:t xml:space="preserve">= </m:t>
+                </m:r>
+              </m:e>
+            </m:func>
+            <m:r>
+              <w:rPr>
+                <w:rFonts w:ascii="Cambria Math" w:hAnsi="Cambria Math" w:cs="Times New Roman"/>
+                <w:sz w:val="18"/>
+              </w:rPr>
+              <m:t>1</m:t>
+            </m:r>
+          </m:e>
+        </m:d>
+        <m:r>
+          <w:rPr>
+            <w:rFonts w:ascii="Cambria Math" w:hAnsi="Cambria Math" w:cs="Times New Roman"/>
+            <w:sz w:val="18"/>
+          </w:rPr>
+          <m:t xml:space="preserve">* </m:t>
+        </m:r>
+        <m:sSup>
+          <m:sSupPr>
+            <m:ctrlPr>
+              <w:rPr>
+                <w:rFonts w:ascii="Cambria Math" w:hAnsi="Cambria Math" w:cs="Times New Roman"/>
+                <w:i/>
+                <w:sz w:val="18"/>
+              </w:rPr>
+            </m:ctrlPr>
+          </m:sSupPr>
+          <m:e>
+            <m:func>
+              <m:funcPr>
+                <m:ctrlPr>
+                  <w:rPr>
+                    <w:rFonts w:ascii="Cambria Math" w:hAnsi="Cambria Math" w:cs="Times New Roman"/>
+                    <w:sz w:val="18"/>
+                  </w:rPr>
+                </m:ctrlPr>
+              </m:funcPr>
+              <m:fName>
+                <m:r>
+                  <m:rPr>
+                    <m:sty m:val="p"/>
+                  </m:rPr>
+                  <w:rPr>
+                    <w:rFonts w:ascii="Cambria Math" w:hAnsi="Cambria Math" w:cs="Times New Roman"/>
+                    <w:sz w:val="18"/>
+                  </w:rPr>
+                  <m:t>log</m:t>
+                </m:r>
+              </m:fName>
+              <m:e>
+                <m:d>
+                  <m:dPr>
+                    <m:ctrlPr>
+                      <w:rPr>
+                        <w:rFonts w:ascii="Cambria Math" w:hAnsi="Cambria Math" w:cs="Times New Roman"/>
+                        <w:i/>
+                        <w:sz w:val="18"/>
+                      </w:rPr>
+                    </m:ctrlPr>
+                  </m:dPr>
+                  <m:e>
+                    <m:func>
+                      <m:funcPr>
+                        <m:ctrlPr>
+                          <w:rPr>
+                            <w:rFonts w:ascii="Cambria Math" w:hAnsi="Cambria Math" w:cs="Times New Roman"/>
+                            <w:sz w:val="18"/>
+                          </w:rPr>
+                        </m:ctrlPr>
+                      </m:funcPr>
+                      <m:fName>
+                        <m:r>
+                          <m:rPr>
+                            <m:sty m:val="p"/>
+                          </m:rPr>
+                          <w:rPr>
+                            <w:rFonts w:ascii="Cambria Math" w:hAnsi="Cambria Math" w:cs="Times New Roman"/>
+                            <w:sz w:val="18"/>
+                          </w:rPr>
+                          <m:t>sin</m:t>
+                        </m:r>
+                        <m:ctrlPr>
+                          <w:rPr>
+                            <w:rFonts w:ascii="Cambria Math" w:hAnsi="Cambria Math" w:cs="Times New Roman"/>
+                            <w:i/>
+                            <w:sz w:val="18"/>
+                          </w:rPr>
+                        </m:ctrlPr>
+                      </m:fName>
+                      <m:e>
+                        <m:d>
+                          <m:dPr>
+                            <m:ctrlPr>
+                              <w:rPr>
+                                <w:rFonts w:ascii="Cambria Math" w:hAnsi="Cambria Math" w:cs="Times New Roman"/>
+                                <w:i/>
+                                <w:sz w:val="18"/>
+                              </w:rPr>
+                            </m:ctrlPr>
+                          </m:dPr>
+                          <m:e>
+                            <m:sSub>
+                              <m:sSubPr>
+                                <m:ctrlPr>
+                                  <w:rPr>
+                                    <w:rFonts w:ascii="Cambria Math" w:hAnsi="Cambria Math" w:cs="Times New Roman"/>
+                                    <w:i/>
+                                    <w:sz w:val="18"/>
+                                  </w:rPr>
+                                </m:ctrlPr>
+                              </m:sSubPr>
+                              <m:e>
+                                <m:r>
+                                  <w:rPr>
+                                    <w:rFonts w:ascii="Cambria Math" w:hAnsi="Cambria Math" w:cs="Times New Roman"/>
+                                    <w:sz w:val="18"/>
+                                  </w:rPr>
+                                  <m:t>t</m:t>
+                                </m:r>
+                              </m:e>
+                              <m:sub>
+                                <m:r>
+                                  <w:rPr>
+                                    <w:rFonts w:ascii="Cambria Math" w:hAnsi="Cambria Math" w:cs="Times New Roman"/>
+                                    <w:sz w:val="18"/>
+                                  </w:rPr>
+                                  <m:t>i</m:t>
+                                </m:r>
+                              </m:sub>
+                            </m:sSub>
+                            <m:r>
+                              <w:rPr>
+                                <w:rFonts w:ascii="Cambria Math" w:hAnsi="Cambria Math" w:cs="Times New Roman"/>
+                                <w:sz w:val="18"/>
+                              </w:rPr>
+                              <m:t>×</m:t>
+                            </m:r>
+                            <m:sSub>
+                              <m:sSubPr>
+                                <m:ctrlPr>
+                                  <w:rPr>
+                                    <w:rFonts w:ascii="Cambria Math" w:hAnsi="Cambria Math" w:cs="Times New Roman"/>
+                                    <w:i/>
+                                    <w:sz w:val="18"/>
+                                  </w:rPr>
+                                </m:ctrlPr>
+                              </m:sSubPr>
+                              <m:e>
+                                <m:r>
+                                  <w:rPr>
+                                    <w:rFonts w:ascii="Cambria Math" w:hAnsi="Cambria Math" w:cs="Times New Roman"/>
+                                    <w:sz w:val="18"/>
+                                  </w:rPr>
+                                  <m:t>k</m:t>
+                                </m:r>
+                              </m:e>
+                              <m:sub>
+                                <m:r>
+                                  <w:rPr>
+                                    <w:rFonts w:ascii="Cambria Math" w:hAnsi="Cambria Math" w:cs="Times New Roman"/>
+                                    <w:sz w:val="18"/>
+                                  </w:rPr>
+                                  <m:t>2</m:t>
+                                </m:r>
+                              </m:sub>
+                            </m:sSub>
+                          </m:e>
+                        </m:d>
+                      </m:e>
+                    </m:func>
+                  </m:e>
+                </m:d>
+              </m:e>
+            </m:func>
+          </m:e>
+          <m:sup>
+            <m:sSub>
+              <m:sSubPr>
+                <m:ctrlPr>
+                  <w:rPr>
+                    <w:rFonts w:ascii="Cambria Math" w:hAnsi="Cambria Math" w:cs="Times New Roman"/>
+                    <w:i/>
+                    <w:sz w:val="18"/>
+                  </w:rPr>
+                </m:ctrlPr>
+              </m:sSubPr>
+              <m:e>
+                <m:r>
+                  <w:rPr>
+                    <w:rFonts w:ascii="Cambria Math" w:hAnsi="Cambria Math" w:cs="Times New Roman"/>
+                    <w:sz w:val="18"/>
+                  </w:rPr>
+                  <m:t>k</m:t>
+                </m:r>
+              </m:e>
+              <m:sub>
+                <m:r>
+                  <w:rPr>
+                    <w:rFonts w:ascii="Cambria Math" w:hAnsi="Cambria Math" w:cs="Times New Roman"/>
+                    <w:sz w:val="18"/>
+                  </w:rPr>
+                  <m:t>3</m:t>
+                </m:r>
+              </m:sub>
+            </m:sSub>
+          </m:sup>
+        </m:sSup>
+        <m:r>
+          <w:rPr>
+            <w:rFonts w:ascii="Cambria Math" w:hAnsi="Cambria Math" w:cs="Times New Roman"/>
+            <w:sz w:val="18"/>
+          </w:rPr>
+          <m:t>+</m:t>
+        </m:r>
+        <m:r>
+          <m:rPr>
+            <m:sty m:val="p"/>
+          </m:rPr>
+          <w:rPr>
+            <w:rFonts w:ascii="Cambria Math" w:hAnsi="Cambria Math" w:cs="Times New Roman"/>
+            <w:sz w:val="18"/>
+          </w:rPr>
+          <m:t>sin⁡</m:t>
+        </m:r>
+        <m:r>
+          <w:rPr>
+            <w:rFonts w:ascii="Cambria Math" w:hAnsi="Cambria Math" w:cs="Times New Roman"/>
+            <w:sz w:val="18"/>
+          </w:rPr>
+          <m:t>(</m:t>
+        </m:r>
+        <m:sSub>
+          <m:sSubPr>
+            <m:ctrlPr>
+              <w:rPr>
+                <w:rFonts w:ascii="Cambria Math" w:hAnsi="Cambria Math" w:cs="Times New Roman"/>
+                <w:i/>
+                <w:sz w:val="18"/>
+              </w:rPr>
+            </m:ctrlPr>
+          </m:sSubPr>
+          <m:e>
+            <m:r>
+              <w:rPr>
+                <w:rFonts w:ascii="Cambria Math" w:hAnsi="Cambria Math" w:cs="Times New Roman"/>
+                <w:sz w:val="18"/>
+              </w:rPr>
+              <m:t>t</m:t>
+            </m:r>
+          </m:e>
+          <m:sub>
+            <m:r>
+              <w:rPr>
+                <w:rFonts w:ascii="Cambria Math" w:hAnsi="Cambria Math" w:cs="Times New Roman"/>
+                <w:sz w:val="18"/>
+              </w:rPr>
+              <m:t>i</m:t>
+            </m:r>
+          </m:sub>
+        </m:sSub>
+        <m:r>
+          <w:rPr>
+            <w:rFonts w:ascii="Cambria Math" w:hAnsi="Cambria Math" w:cs="Times New Roman"/>
+            <w:sz w:val="18"/>
+          </w:rPr>
+          <m:t>×</m:t>
+        </m:r>
+        <m:sSub>
+          <m:sSubPr>
+            <m:ctrlPr>
+              <w:rPr>
+                <w:rFonts w:ascii="Cambria Math" w:hAnsi="Cambria Math" w:cs="Times New Roman"/>
+                <w:i/>
+                <w:sz w:val="18"/>
+              </w:rPr>
+            </m:ctrlPr>
+          </m:sSubPr>
+          <m:e>
+            <m:r>
+              <w:rPr>
+                <w:rFonts w:ascii="Cambria Math" w:hAnsi="Cambria Math" w:cs="Times New Roman"/>
+                <w:sz w:val="18"/>
+              </w:rPr>
+              <m:t>k</m:t>
+            </m:r>
+          </m:e>
+          <m:sub>
+            <m:r>
+              <w:rPr>
+                <w:rFonts w:ascii="Cambria Math" w:hAnsi="Cambria Math" w:cs="Times New Roman"/>
+                <w:sz w:val="18"/>
+              </w:rPr>
+              <m:t>4</m:t>
+            </m:r>
+          </m:sub>
+        </m:sSub>
+        <m:r>
+          <w:rPr>
+            <w:rFonts w:ascii="Cambria Math" w:hAnsi="Cambria Math" w:cs="Times New Roman"/>
+            <w:sz w:val="18"/>
+          </w:rPr>
+          <m:t>)|</m:t>
+        </m:r>
+      </m:oMath>
+      <w:r>
+        <w:rPr>
+          <w:rFonts w:ascii="Times New Roman" w:hAnsi="Times New Roman" w:cs="Times New Roman"/>
+        </w:rPr>
+        <w:tab/>
+      </w:r>
+    </w:p>
+    <w:p>
+      <w:pPr>
+        <w:rPr>
+          <w:rFonts w:ascii="Times New Roman" w:hAnsi="Times New Roman" w:cs="Times New Roman"/>
+        </w:rPr>
+      </w:pPr>
+      <w:r>
+        <w:rPr>
+          <w:rFonts w:ascii="Times New Roman" w:hAnsi="Times New Roman" w:cs="Times New Roman"/>
+        </w:rPr>
+        <w:t xml:space="preserve">where </w:t>
+      </w:r>
+      <w:r>
+        <w:rPr>
+          <w:rFonts w:ascii="Times New Roman" w:hAnsi="Times New Roman" w:cs="Times New Roman"/>
+          <w:i/>
+        </w:rPr>
+        <w:t>k</w:t>
+      </w:r>
+      <w:proofErr w:type="gramStart"/>
+      <w:r>
+        <w:rPr>
+          <w:rFonts w:ascii="Times New Roman" w:hAnsi="Times New Roman" w:cs="Times New Roman"/>
+          <w:i/>
+          <w:vertAlign w:val="subscript"/>
+        </w:rPr>
+        <w:t>1</w:t>
+      </w:r>
+      <w:r>
+        <w:rPr>
+          <w:rFonts w:ascii="Times New Roman" w:hAnsi="Times New Roman" w:cs="Times New Roman"/>
+          <w:i/>
+        </w:rPr>
+        <w:t xml:space="preserve"> ,k</w:t>
+      </w:r>
+      <w:proofErr w:type="gramEnd"/>
+      <w:r>
+        <w:rPr>
+          <w:rFonts w:ascii="Times New Roman" w:hAnsi="Times New Roman" w:cs="Times New Roman"/>
+          <w:i/>
+          <w:vertAlign w:val="subscript"/>
+        </w:rPr>
+        <w:t>2</w:t>
+      </w:r>
+      <w:r>
+        <w:rPr>
+          <w:rFonts w:ascii="Times New Roman" w:hAnsi="Times New Roman" w:cs="Times New Roman"/>
+          <w:i/>
+        </w:rPr>
+        <w:t xml:space="preserve"> ,k</w:t>
+      </w:r>
+      <w:r>
+        <w:rPr>
+          <w:rFonts w:ascii="Times New Roman" w:hAnsi="Times New Roman" w:cs="Times New Roman"/>
+          <w:i/>
+          <w:vertAlign w:val="subscript"/>
+        </w:rPr>
+        <w:t>3</w:t>
+      </w:r>
+      <w:r>
+        <w:rPr>
+          <w:rFonts w:ascii="Times New Roman" w:hAnsi="Times New Roman" w:cs="Times New Roman"/>
+          <w:i/>
+        </w:rPr>
+        <w:t xml:space="preserve"> ,k</w:t>
+      </w:r>
+      <w:r>
+        <w:rPr>
+          <w:rFonts w:ascii="Times New Roman" w:hAnsi="Times New Roman" w:cs="Times New Roman"/>
+          <w:i/>
+          <w:vertAlign w:val="subscript"/>
+        </w:rPr>
+        <w:t>4</w:t>
+      </w:r>
+      <w:r>
+        <w:rPr>
+          <w:rFonts w:ascii="Times New Roman" w:hAnsi="Times New Roman" w:cs="Times New Roman"/>
+          <w:i/>
+        </w:rPr>
         <w:t xml:space="preserve"> </w:t>
       </w:r>
+      <w:r>
+        <w:rPr>
+          <w:rFonts w:ascii="Times New Roman" w:hAnsi="Times New Roman" w:cs="Times New Roman"/>
+        </w:rPr>
+        <w:t xml:space="preserve">are random </w:t>
+      </w:r>
+      <w:r>
+        <w:rPr>
+          <w:rFonts w:ascii="Times New Roman" w:hAnsi="Times New Roman" w:cs="Times New Roman"/>
+        </w:rPr>
+        <w:t xml:space="preserve">Gaussian </w:t>
+      </w:r>
+      <w:r>
+        <w:rPr>
+          <w:rFonts w:ascii="Times New Roman" w:hAnsi="Times New Roman" w:cs="Times New Roman"/>
+        </w:rPr>
+        <w:t xml:space="preserve">number and </w:t>
+      </w:r>
+      <w:r>
+        <w:rPr>
+          <w:rFonts w:ascii="Times New Roman" w:hAnsi="Times New Roman" w:cs="Times New Roman"/>
+          <w:i/>
+        </w:rPr>
+        <w:t>use exponent, use log</w:t>
+      </w:r>
+      <w:r>
+        <w:rPr>
+          <w:rFonts w:ascii="Times New Roman" w:hAnsi="Times New Roman" w:cs="Times New Roman"/>
+        </w:rPr>
+        <w:t xml:space="preserve"> are randomly generated indicator variables. Each set of the mixing coefficients are also scaled to between [0,1] to make it similar to real mixing process.</w:t>
+      </w:r>
+    </w:p>
+    <w:p>
+      <w:pPr>
+        <w:rPr>
+          <w:rFonts w:ascii="Times New Roman" w:hAnsi="Times New Roman" w:cs="Times New Roman"/>
+        </w:rPr>
+      </w:pPr>
+      <w:r>
+        <w:rPr>
+          <w:rFonts w:ascii="Times New Roman" w:hAnsi="Times New Roman" w:cs="Times New Roman"/>
+        </w:rPr>
+        <w:lastRenderedPageBreak/>
+        <w:tab/>
+        <w:t xml:space="preserve">We evaluate our model of estimate a good mixing coefficients by generating 100 random set of validation data. MSE are used to show whether the estimated mixing coefficients are closed to real ones. To better illustrate this, we also compute the MSE of constant mixing coefficients, which represents a simple combination tracks without any mixing), as well as the MSE of random mixing coefficients. </w:t>
+      </w:r>
+    </w:p>
+    <w:p>
+      <w:pPr>
+        <w:rPr>
+          <w:rFonts w:ascii="Times New Roman" w:hAnsi="Times New Roman" w:cs="Times New Roman"/>
+        </w:rPr>
+      </w:pPr>
+      <w:r>
+        <w:rPr>
+          <w:rFonts w:ascii="Times New Roman" w:hAnsi="Times New Roman" w:cs="Times New Roman"/>
+        </w:rPr>
+        <w:tab/>
+        <w:t xml:space="preserve">The result shown that our model has a robust performance over randomly generated mixing coefficients. </w:t>
+      </w:r>
+      <w:r>
+        <w:rPr>
+          <w:rFonts w:ascii="Times New Roman" w:hAnsi="Times New Roman" w:cs="Times New Roman"/>
+        </w:rPr>
+        <w:t xml:space="preserve">The MSE value remains relatively low with small variance within models. </w:t>
+      </w:r>
+    </w:p>
+    <w:tbl>
+      <w:tblPr>
+        <w:tblStyle w:val="TableGrid"/>
+        <w:tblW w:w="0" w:type="auto"/>
+        <w:tblLook w:val="04A0" w:firstRow="1" w:lastRow="0" w:firstColumn="1" w:lastColumn="0" w:noHBand="0" w:noVBand="1"/>
+      </w:tblPr>
+      <w:tblGrid>
+        <w:gridCol w:w="3192"/>
+        <w:gridCol w:w="3192"/>
+        <w:gridCol w:w="3192"/>
+      </w:tblGrid>
+      <w:tr>
+        <w:tc>
+          <w:tcPr>
+            <w:tcW w:w="3192" w:type="dxa"/>
+          </w:tcPr>
+          <w:p>
+            <w:pPr>
+              <w:rPr>
+                <w:rFonts w:ascii="Times New Roman" w:hAnsi="Times New Roman" w:cs="Times New Roman"/>
+              </w:rPr>
+            </w:pPr>
+            <w:r>
+              <w:rPr>
+                <w:rFonts w:ascii="Times New Roman" w:hAnsi="Times New Roman" w:cs="Times New Roman"/>
+              </w:rPr>
+              <w:t>Model</w:t>
+            </w:r>
+          </w:p>
+        </w:tc>
+        <w:tc>
+          <w:tcPr>
+            <w:tcW w:w="3192" w:type="dxa"/>
+          </w:tcPr>
+          <w:p>
+            <w:pPr>
+              <w:rPr>
+                <w:rFonts w:ascii="Times New Roman" w:hAnsi="Times New Roman" w:cs="Times New Roman"/>
+              </w:rPr>
+            </w:pPr>
+            <w:r>
+              <w:rPr>
+                <w:rFonts w:ascii="Times New Roman" w:hAnsi="Times New Roman" w:cs="Times New Roman"/>
+              </w:rPr>
+              <w:t>Constant</w:t>
+            </w:r>
+          </w:p>
+        </w:tc>
+        <w:tc>
+          <w:tcPr>
+            <w:tcW w:w="3192" w:type="dxa"/>
+          </w:tcPr>
+          <w:p>
+            <w:pPr>
+              <w:rPr>
+                <w:rFonts w:ascii="Times New Roman" w:hAnsi="Times New Roman" w:cs="Times New Roman"/>
+              </w:rPr>
+            </w:pPr>
+            <w:r>
+              <w:rPr>
+                <w:rFonts w:ascii="Times New Roman" w:hAnsi="Times New Roman" w:cs="Times New Roman"/>
+              </w:rPr>
+              <w:t>Random</w:t>
+            </w:r>
+          </w:p>
+        </w:tc>
+      </w:tr>
+      <w:tr>
+        <w:tc>
+          <w:tcPr>
+            <w:tcW w:w="3192" w:type="dxa"/>
+          </w:tcPr>
+          <w:p>
+            <w:pPr>
+              <w:rPr>
+                <w:rFonts w:ascii="Times New Roman" w:hAnsi="Times New Roman" w:cs="Times New Roman"/>
+              </w:rPr>
+            </w:pPr>
+            <w:r>
+              <w:rPr>
+                <w:rFonts w:ascii="Times New Roman" w:hAnsi="Times New Roman" w:cs="Times New Roman"/>
+              </w:rPr>
+              <w:t>0.042124</w:t>
+            </w:r>
+          </w:p>
+        </w:tc>
+        <w:tc>
+          <w:tcPr>
+            <w:tcW w:w="3192" w:type="dxa"/>
+          </w:tcPr>
+          <w:p>
+            <w:pPr>
+              <w:rPr>
+                <w:rFonts w:ascii="Times New Roman" w:hAnsi="Times New Roman" w:cs="Times New Roman"/>
+              </w:rPr>
+            </w:pPr>
+            <w:r>
+              <w:rPr>
+                <w:rFonts w:ascii="Times New Roman" w:hAnsi="Times New Roman" w:cs="Times New Roman"/>
+              </w:rPr>
+              <w:t>1.2157</w:t>
+            </w:r>
+          </w:p>
+        </w:tc>
+        <w:tc>
+          <w:tcPr>
+            <w:tcW w:w="3192" w:type="dxa"/>
+          </w:tcPr>
+          <w:p>
+            <w:pPr>
+              <w:rPr>
+                <w:rFonts w:ascii="Times New Roman" w:hAnsi="Times New Roman" w:cs="Times New Roman"/>
+              </w:rPr>
+            </w:pPr>
+            <w:r>
+              <w:rPr>
+                <w:rFonts w:ascii="Times New Roman" w:hAnsi="Times New Roman" w:cs="Times New Roman"/>
+              </w:rPr>
+              <w:t>0.53913</w:t>
+            </w:r>
+          </w:p>
+        </w:tc>
+      </w:tr>
+    </w:tbl>
+    <w:p>
+      <w:pPr>
+        <w:rPr>
+          <w:rFonts w:ascii="Times New Roman" w:hAnsi="Times New Roman" w:cs="Times New Roman"/>
+        </w:rPr>
+      </w:pPr>
+    </w:p>
+    <w:p>
+      <w:pPr>
+        <w:rPr>
+          <w:rFonts w:ascii="Times New Roman" w:hAnsi="Times New Roman" w:cs="Times New Roman"/>
+        </w:rPr>
+      </w:pPr>
+      <w:r>
+        <w:rPr>
+          <w:rFonts w:ascii="Times New Roman" w:hAnsi="Times New Roman" w:cs="Times New Roman"/>
+          <w:noProof/>
+          <w:lang w:eastAsia="en-US"/>
+        </w:rPr>
+        <w:drawing>
+          <wp:inline distT="0" distB="0" distL="0" distR="0" wp14:anchorId="36605CD3" wp14:editId="01FA1B81">
+            <wp:extent cx="5943600" cy="2127250"/>
+            <wp:effectExtent l="0" t="0" r="0" b="6350"/>
+            <wp:docPr id="12" name="Picture 12"/>
+            <wp:cNvGraphicFramePr>
+              <a:graphicFrameLocks xmlns:a="http://schemas.openxmlformats.org/drawingml/2006/main" noChangeAspect="1"/>
+            </wp:cNvGraphicFramePr>
+            <a:graphic xmlns:a="http://schemas.openxmlformats.org/drawingml/2006/main">
+              <a:graphicData uri="http://schemas.openxmlformats.org/drawingml/2006/picture">
+                <pic:pic xmlns:pic="http://schemas.openxmlformats.org/drawingml/2006/picture">
+                  <pic:nvPicPr>
+                    <pic:cNvPr id="12" name="mse.tif"/>
+                    <pic:cNvPicPr/>
+                  </pic:nvPicPr>
+                  <pic:blipFill>
+                    <a:blip r:embed="rId10">
+                      <a:extLst>
+                        <a:ext uri="{28A0092B-C50C-407E-A947-70E740481C1C}">
+                          <a14:useLocalDpi xmlns:a14="http://schemas.microsoft.com/office/drawing/2010/main" val="0"/>
+                        </a:ext>
+                      </a:extLst>
+                    </a:blip>
+                    <a:stretch>
+                      <a:fillRect/>
+                    </a:stretch>
+                  </pic:blipFill>
+                  <pic:spPr>
+                    <a:xfrm>
+                      <a:off x="0" y="0"/>
+                      <a:ext cx="5943600" cy="2127250"/>
+                    </a:xfrm>
+                    <a:prstGeom prst="rect">
+                      <a:avLst/>
+                    </a:prstGeom>
+                  </pic:spPr>
+                </pic:pic>
+              </a:graphicData>
+            </a:graphic>
+          </wp:inline>
+        </w:drawing>
+      </w:r>
+    </w:p>
+    <w:tbl>
+      <w:tblPr>
+        <w:tblStyle w:val="TableGrid"/>
+        <w:tblW w:w="0" w:type="auto"/>
+        <w:tblBorders>
+          <w:top w:val="none" w:sz="0" w:space="0" w:color="auto"/>
+          <w:left w:val="none" w:sz="0" w:space="0" w:color="auto"/>
+          <w:bottom w:val="none" w:sz="0" w:space="0" w:color="auto"/>
+          <w:right w:val="none" w:sz="0" w:space="0" w:color="auto"/>
+          <w:insideH w:val="none" w:sz="0" w:space="0" w:color="auto"/>
+          <w:insideV w:val="none" w:sz="0" w:space="0" w:color="auto"/>
+        </w:tblBorders>
+        <w:tblLook w:val="04A0" w:firstRow="1" w:lastRow="0" w:firstColumn="1" w:lastColumn="0" w:noHBand="0" w:noVBand="1"/>
+      </w:tblPr>
+      <w:tblGrid>
+        <w:gridCol w:w="9576"/>
+      </w:tblGrid>
+      <w:tr>
+        <w:tc>
+          <w:tcPr>
+            <w:tcW w:w="9576" w:type="dxa"/>
+          </w:tcPr>
+          <w:p>
+            <w:pPr>
+              <w:jc w:val="center"/>
+              <w:rPr>
+                <w:rFonts w:ascii="Times New Roman" w:hAnsi="Times New Roman" w:cs="Times New Roman"/>
+              </w:rPr>
+            </w:pPr>
+            <w:r>
+              <w:rPr>
+                <w:rFonts w:ascii="Times New Roman" w:hAnsi="Times New Roman" w:cs="Times New Roman"/>
+              </w:rPr>
+              <w:t>(Randomly selected from 100 set of mixing coefficients)</w:t>
+            </w:r>
+          </w:p>
+        </w:tc>
+      </w:tr>
+      <w:tr>
+        <w:tc>
+          <w:tcPr>
+            <w:tcW w:w="9576" w:type="dxa"/>
+          </w:tcPr>
+          <w:p>
+            <w:pPr>
+              <w:jc w:val="center"/>
+              <w:rPr>
+                <w:rFonts w:ascii="Times New Roman" w:hAnsi="Times New Roman" w:cs="Times New Roman"/>
+              </w:rPr>
+            </w:pPr>
+            <w:r>
+              <w:rPr>
+                <w:rFonts w:ascii="Times New Roman" w:hAnsi="Times New Roman" w:cs="Times New Roman"/>
+                <w:noProof/>
+                <w:lang w:eastAsia="en-US"/>
+              </w:rPr>
+              <w:drawing>
+                <wp:inline distT="0" distB="0" distL="0" distR="0" wp14:anchorId="6A458F7F" wp14:editId="65A46307">
+                  <wp:extent cx="4645833" cy="1064174"/>
+                  <wp:effectExtent l="0" t="0" r="2540" b="3175"/>
+                  <wp:docPr id="15" name="Picture 15"/>
+                  <wp:cNvGraphicFramePr>
+                    <a:graphicFrameLocks xmlns:a="http://schemas.openxmlformats.org/drawingml/2006/main" noChangeAspect="1"/>
+                  </wp:cNvGraphicFramePr>
+                  <a:graphic xmlns:a="http://schemas.openxmlformats.org/drawingml/2006/main">
+                    <a:graphicData uri="http://schemas.openxmlformats.org/drawingml/2006/picture">
+                      <pic:pic xmlns:pic="http://schemas.openxmlformats.org/drawingml/2006/picture">
+                        <pic:nvPicPr>
+                          <pic:cNvPr id="15" name="mse_random1.tif"/>
+                          <pic:cNvPicPr/>
+                        </pic:nvPicPr>
+                        <pic:blipFill>
+                          <a:blip r:embed="rId11" cstate="print">
+                            <a:extLst>
+                              <a:ext uri="{28A0092B-C50C-407E-A947-70E740481C1C}">
+                                <a14:useLocalDpi xmlns:a14="http://schemas.microsoft.com/office/drawing/2010/main" val="0"/>
+                              </a:ext>
+                            </a:extLst>
+                          </a:blip>
+                          <a:stretch>
+                            <a:fillRect/>
+                          </a:stretch>
+                        </pic:blipFill>
+                        <pic:spPr>
+                          <a:xfrm>
+                            <a:off x="0" y="0"/>
+                            <a:ext cx="4747427" cy="1087445"/>
+                          </a:xfrm>
+                          <a:prstGeom prst="rect">
+                            <a:avLst/>
+                          </a:prstGeom>
+                        </pic:spPr>
+                      </pic:pic>
+                    </a:graphicData>
+                  </a:graphic>
+                </wp:inline>
+              </w:drawing>
+            </w:r>
+          </w:p>
+        </w:tc>
+      </w:tr>
+      <w:tr>
+        <w:tc>
+          <w:tcPr>
+            <w:tcW w:w="9576" w:type="dxa"/>
+          </w:tcPr>
+          <w:p>
+            <w:pPr>
+              <w:jc w:val="center"/>
+              <w:rPr>
+                <w:rFonts w:ascii="Times New Roman" w:hAnsi="Times New Roman" w:cs="Times New Roman"/>
+              </w:rPr>
+            </w:pPr>
+            <w:r>
+              <w:rPr>
+                <w:rFonts w:ascii="Times New Roman" w:hAnsi="Times New Roman" w:cs="Times New Roman"/>
+                <w:noProof/>
+                <w:lang w:eastAsia="en-US"/>
+              </w:rPr>
+              <w:drawing>
+                <wp:inline distT="0" distB="0" distL="0" distR="0" wp14:anchorId="0223283C" wp14:editId="3F0A5038">
+                  <wp:extent cx="4623435" cy="924192"/>
+                  <wp:effectExtent l="0" t="0" r="0" b="0"/>
+                  <wp:docPr id="16" name="Picture 16"/>
+                  <wp:cNvGraphicFramePr>
+                    <a:graphicFrameLocks xmlns:a="http://schemas.openxmlformats.org/drawingml/2006/main" noChangeAspect="1"/>
+                  </wp:cNvGraphicFramePr>
+                  <a:graphic xmlns:a="http://schemas.openxmlformats.org/drawingml/2006/main">
+                    <a:graphicData uri="http://schemas.openxmlformats.org/drawingml/2006/picture">
+                      <pic:pic xmlns:pic="http://schemas.openxmlformats.org/drawingml/2006/picture">
+                        <pic:nvPicPr>
+                          <pic:cNvPr id="16" name="mse_random2.tif"/>
+                          <pic:cNvPicPr/>
+                        </pic:nvPicPr>
+                        <pic:blipFill>
+                          <a:blip r:embed="rId12" cstate="print">
+                            <a:extLst>
+                              <a:ext uri="{28A0092B-C50C-407E-A947-70E740481C1C}">
+                                <a14:useLocalDpi xmlns:a14="http://schemas.microsoft.com/office/drawing/2010/main" val="0"/>
+                              </a:ext>
+                            </a:extLst>
+                          </a:blip>
+                          <a:stretch>
+                            <a:fillRect/>
+                          </a:stretch>
+                        </pic:blipFill>
+                        <pic:spPr>
+                          <a:xfrm>
+                            <a:off x="0" y="0"/>
+                            <a:ext cx="4714440" cy="942383"/>
+                          </a:xfrm>
+                          <a:prstGeom prst="rect">
+                            <a:avLst/>
+                          </a:prstGeom>
+                        </pic:spPr>
+                      </pic:pic>
+                    </a:graphicData>
+                  </a:graphic>
+                </wp:inline>
+              </w:drawing>
+            </w:r>
+          </w:p>
+        </w:tc>
+        <w:bookmarkStart w:id="0" w:name="_GoBack"/>
+        <w:bookmarkEnd w:id="0"/>
+      </w:tr>
+      <w:tr>
+        <w:tc>
+          <w:tcPr>
+            <w:tcW w:w="9576" w:type="dxa"/>
+          </w:tcPr>
+          <w:p>
+            <w:pPr>
+              <w:jc w:val="center"/>
+              <w:rPr>
+                <w:rFonts w:ascii="Times New Roman" w:hAnsi="Times New Roman" w:cs="Times New Roman"/>
+              </w:rPr>
+            </w:pPr>
+            <w:r>
+              <w:rPr>
+                <w:rFonts w:ascii="Times New Roman" w:hAnsi="Times New Roman" w:cs="Times New Roman"/>
+                <w:noProof/>
+                <w:lang w:eastAsia="en-US"/>
+              </w:rPr>
+              <w:drawing>
+                <wp:inline distT="0" distB="0" distL="0" distR="0" wp14:anchorId="2DDAE7C0" wp14:editId="52DB77AA">
+                  <wp:extent cx="4636899" cy="893693"/>
+                  <wp:effectExtent l="0" t="0" r="11430" b="0"/>
+                  <wp:docPr id="17" name="Picture 17"/>
+                  <wp:cNvGraphicFramePr>
+                    <a:graphicFrameLocks xmlns:a="http://schemas.openxmlformats.org/drawingml/2006/main" noChangeAspect="1"/>
+                  </wp:cNvGraphicFramePr>
+                  <a:graphic xmlns:a="http://schemas.openxmlformats.org/drawingml/2006/main">
+                    <a:graphicData uri="http://schemas.openxmlformats.org/drawingml/2006/picture">
+                      <pic:pic xmlns:pic="http://schemas.openxmlformats.org/drawingml/2006/picture">
+                        <pic:nvPicPr>
+                          <pic:cNvPr id="17" name="mse_random3.tif"/>
+                          <pic:cNvPicPr/>
+                        </pic:nvPicPr>
+                        <pic:blipFill>
+                          <a:blip r:embed="rId13" cstate="print">
+                            <a:extLst>
+                              <a:ext uri="{28A0092B-C50C-407E-A947-70E740481C1C}">
+                                <a14:useLocalDpi xmlns:a14="http://schemas.microsoft.com/office/drawing/2010/main" val="0"/>
+                              </a:ext>
+                            </a:extLst>
+                          </a:blip>
+                          <a:stretch>
+                            <a:fillRect/>
+                          </a:stretch>
+                        </pic:blipFill>
+                        <pic:spPr>
+                          <a:xfrm>
+                            <a:off x="0" y="0"/>
+                            <a:ext cx="4713206" cy="908400"/>
+                          </a:xfrm>
+                          <a:prstGeom prst="rect">
+                            <a:avLst/>
+                          </a:prstGeom>
+                        </pic:spPr>
+                      </pic:pic>
+                    </a:graphicData>
+                  </a:graphic>
+                </wp:inline>
+              </w:drawing>
+            </w:r>
+          </w:p>
+        </w:tc>
+      </w:tr>
+      <w:tr>
+        <w:tc>
+          <w:tcPr>
+            <w:tcW w:w="9576" w:type="dxa"/>
+          </w:tcPr>
+          <w:p>
+            <w:pPr>
+              <w:jc w:val="center"/>
+              <w:rPr>
+                <w:rFonts w:ascii="Times New Roman" w:hAnsi="Times New Roman" w:cs="Times New Roman"/>
+              </w:rPr>
+            </w:pPr>
+            <w:r>
+              <w:rPr>
+                <w:rFonts w:ascii="Times New Roman" w:hAnsi="Times New Roman" w:cs="Times New Roman"/>
+                <w:noProof/>
+                <w:lang w:eastAsia="en-US"/>
+              </w:rPr>
+              <w:drawing>
+                <wp:inline distT="0" distB="0" distL="0" distR="0" wp14:anchorId="7E18A9E0" wp14:editId="31CEE47B">
+                  <wp:extent cx="4623435" cy="1024961"/>
+                  <wp:effectExtent l="0" t="0" r="0" b="0"/>
+                  <wp:docPr id="18" name="Picture 18"/>
+                  <wp:cNvGraphicFramePr>
+                    <a:graphicFrameLocks xmlns:a="http://schemas.openxmlformats.org/drawingml/2006/main" noChangeAspect="1"/>
+                  </wp:cNvGraphicFramePr>
+                  <a:graphic xmlns:a="http://schemas.openxmlformats.org/drawingml/2006/main">
+                    <a:graphicData uri="http://schemas.openxmlformats.org/drawingml/2006/picture">
+                      <pic:pic xmlns:pic="http://schemas.openxmlformats.org/drawingml/2006/picture">
+                        <pic:nvPicPr>
+                          <pic:cNvPr id="18" name="mse_random4.tif"/>
+                          <pic:cNvPicPr/>
+                        </pic:nvPicPr>
+                        <pic:blipFill>
+                          <a:blip r:embed="rId14" cstate="print">
+                            <a:extLst>
+                              <a:ext uri="{28A0092B-C50C-407E-A947-70E740481C1C}">
+                                <a14:useLocalDpi xmlns:a14="http://schemas.microsoft.com/office/drawing/2010/main" val="0"/>
+                              </a:ext>
+                            </a:extLst>
+                          </a:blip>
+                          <a:stretch>
+                            <a:fillRect/>
+                          </a:stretch>
+                        </pic:blipFill>
+                        <pic:spPr>
+                          <a:xfrm>
+                            <a:off x="0" y="0"/>
+                            <a:ext cx="4675327" cy="1036465"/>
+                          </a:xfrm>
+                          <a:prstGeom prst="rect">
+                            <a:avLst/>
+                          </a:prstGeom>
+                        </pic:spPr>
+                      </pic:pic>
+                    </a:graphicData>
+                  </a:graphic>
+                </wp:inline>
+              </w:drawing>
+            </w:r>
+          </w:p>
+        </w:tc>
+      </w:tr>
+    </w:tbl>
+    <w:p>
+      <w:pPr>
+        <w:jc w:val="center"/>
+        <w:rPr>
+          <w:rFonts w:ascii="Times New Roman" w:hAnsi="Times New Roman" w:cs="Times New Roman"/>
+        </w:rPr>
+      </w:pPr>
     </w:p>
     <w:p>
       <w:pPr>
@@ -2478,7 +4059,7 @@
                     <pic:cNvPicPr preferRelativeResize="0"/>
                   </pic:nvPicPr>
                   <pic:blipFill>
-                    <a:blip r:embed="rId10"/>
+                    <a:blip r:embed="rId15"/>
                     <a:srcRect/>
                     <a:stretch>
                       <a:fillRect/>
@@ -2576,7 +4157,7 @@
                     <pic:cNvPicPr preferRelativeResize="0"/>
                   </pic:nvPicPr>
                   <pic:blipFill>
-                    <a:blip r:embed="rId11"/>
+                    <a:blip r:embed="rId16"/>
                     <a:srcRect/>
                     <a:stretch>
                       <a:fillRect/>
@@ -2644,7 +4225,7 @@
                     <pic:cNvPicPr preferRelativeResize="0"/>
                   </pic:nvPicPr>
                   <pic:blipFill>
-                    <a:blip r:embed="rId12"/>
+                    <a:blip r:embed="rId17"/>
                     <a:srcRect/>
                     <a:stretch>
                       <a:fillRect/>
@@ -2714,7 +4295,7 @@
                     </pic:cNvPicPr>
                   </pic:nvPicPr>
                   <pic:blipFill>
-                    <a:blip r:embed="rId13">
+                    <a:blip r:embed="rId18">
                       <a:extLst>
                         <a:ext uri="{28A0092B-C50C-407E-A947-70E740481C1C}">
                           <a14:useLocalDpi xmlns:a14="http://schemas.microsoft.com/office/drawing/2010/main" val="0"/>
@@ -2871,7 +4452,21 @@
         <w:rPr>
           <w:rFonts w:ascii="Times New Roman" w:hAnsi="Times New Roman" w:cs="Times New Roman"/>
         </w:rPr>
-        <w:t xml:space="preserve">With more time allowed, we would try to solve the problem of the data collection and processing and try to build the real automixer. </w:t>
+        <w:t xml:space="preserve">With more time allowed, we would try to solve the problem of the data collection and processing and try to build the real </w:t>
+      </w:r>
+      <w:proofErr w:type="spellStart"/>
+      <w:r>
+        <w:rPr>
+          <w:rFonts w:ascii="Times New Roman" w:hAnsi="Times New Roman" w:cs="Times New Roman"/>
+        </w:rPr>
+        <w:t>automixer</w:t>
+      </w:r>
+      <w:proofErr w:type="spellEnd"/>
+      <w:r>
+        <w:rPr>
+          <w:rFonts w:ascii="Times New Roman" w:hAnsi="Times New Roman" w:cs="Times New Roman"/>
+        </w:rPr>
+        <w:t xml:space="preserve">. </w:t>
       </w:r>
     </w:p>
     <w:p>
@@ -2886,15 +4481,24 @@
           <w:rFonts w:ascii="Times New Roman" w:hAnsi="Times New Roman" w:cs="Times New Roman"/>
           <w:b/>
         </w:rPr>
-        <w:t>Appendix A. Files and Code</w:t>
-      </w:r>
+        <w:t xml:space="preserve">Appendix A. Files and </w:t>
+      </w:r>
+      <w:proofErr w:type="gramStart"/>
       <w:r>
         <w:rPr>
           <w:rFonts w:ascii="Times New Roman" w:hAnsi="Times New Roman" w:cs="Times New Roman"/>
           <w:b/>
         </w:rPr>
+        <w:t>Code</w:t>
+      </w:r>
+      <w:r>
+        <w:rPr>
+          <w:rFonts w:ascii="Times New Roman" w:hAnsi="Times New Roman" w:cs="Times New Roman"/>
+          <w:b/>
+        </w:rPr>
         <w:t xml:space="preserve"> ?</w:t>
       </w:r>
+      <w:proofErr w:type="gramEnd"/>
     </w:p>
     <w:p>
       <w:pPr>
@@ -2990,7 +4594,29 @@
           <w:szCs w:val="18"/>
           <w:highlight w:val="white"/>
         </w:rPr>
-        <w:t xml:space="preserve">[1] J. Scott, M. Prockup, E. M. Schmidt, Y. E. Kim (2011). Automatic Multi-Track Mixing Using Linear Dynamical Systems. </w:t>
+        <w:t xml:space="preserve">[1] J. Scott, M. </w:t>
+      </w:r>
+      <w:proofErr w:type="spellStart"/>
+      <w:r>
+        <w:rPr>
+          <w:rFonts w:ascii="Times New Roman" w:eastAsia="Verdana" w:hAnsi="Times New Roman" w:cs="Times New Roman"/>
+          <w:color w:val="494949"/>
+          <w:sz w:val="18"/>
+          <w:szCs w:val="18"/>
+          <w:highlight w:val="white"/>
+        </w:rPr>
+        <w:t>Prockup</w:t>
+      </w:r>
+      <w:proofErr w:type="spellEnd"/>
+      <w:r>
+        <w:rPr>
+          <w:rFonts w:ascii="Times New Roman" w:eastAsia="Verdana" w:hAnsi="Times New Roman" w:cs="Times New Roman"/>
+          <w:color w:val="494949"/>
+          <w:sz w:val="18"/>
+          <w:szCs w:val="18"/>
+          <w:highlight w:val="white"/>
+        </w:rPr>
+        <w:t xml:space="preserve">, E. M. Schmidt, Y. E. Kim (2011). Automatic Multi-Track Mixing Using Linear Dynamical Systems. </w:t>
       </w:r>
       <w:r>
         <w:rPr>
@@ -3011,7 +4637,29 @@
           <w:szCs w:val="18"/>
           <w:highlight w:val="white"/>
         </w:rPr>
-        <w:t>, Padova, Italy: SMC.</w:t>
+        <w:t xml:space="preserve">, </w:t>
+      </w:r>
+      <w:proofErr w:type="spellStart"/>
+      <w:r>
+        <w:rPr>
+          <w:rFonts w:ascii="Times New Roman" w:eastAsia="Verdana" w:hAnsi="Times New Roman" w:cs="Times New Roman"/>
+          <w:color w:val="494949"/>
+          <w:sz w:val="18"/>
+          <w:szCs w:val="18"/>
+          <w:highlight w:val="white"/>
+        </w:rPr>
+        <w:t>Padova</w:t>
+      </w:r>
+      <w:proofErr w:type="spellEnd"/>
+      <w:r>
+        <w:rPr>
+          <w:rFonts w:ascii="Times New Roman" w:eastAsia="Verdana" w:hAnsi="Times New Roman" w:cs="Times New Roman"/>
+          <w:color w:val="494949"/>
+          <w:sz w:val="18"/>
+          <w:szCs w:val="18"/>
+          <w:highlight w:val="white"/>
+        </w:rPr>
+        <w:t>, Italy: SMC.</w:t>
       </w:r>
     </w:p>
     <w:p>
@@ -4444,6 +6092,42 @@
       <w:lang w:eastAsia="en-US"/>
     </w:rPr>
   </w:style>
+  <w:style w:type="character" w:styleId="PlaceholderText">
+    <w:name w:val="Placeholder Text"/>
+    <w:basedOn w:val="DefaultParagraphFont"/>
+    <w:uiPriority w:val="99"/>
+    <w:semiHidden/>
+    <w:rsid w:val="009B3972"/>
+    <w:rPr>
+      <w:color w:val="808080"/>
+    </w:rPr>
+  </w:style>
+  <w:style w:type="table" w:styleId="TableGrid">
+    <w:name w:val="Table Grid"/>
+    <w:basedOn w:val="TableNormal"/>
+    <w:uiPriority w:val="39"/>
+    <w:rsid w:val="00E6005F"/>
+    <w:pPr>
+      <w:spacing w:line="240" w:lineRule="auto"/>
+    </w:pPr>
+    <w:tblPr>
+      <w:tblInd w:w="0" w:type="dxa"/>
+      <w:tblBorders>
+        <w:top w:val="single" w:sz="4" w:space="0" w:color="auto"/>
+        <w:left w:val="single" w:sz="4" w:space="0" w:color="auto"/>
+        <w:bottom w:val="single" w:sz="4" w:space="0" w:color="auto"/>
+        <w:right w:val="single" w:sz="4" w:space="0" w:color="auto"/>
+        <w:insideH w:val="single" w:sz="4" w:space="0" w:color="auto"/>
+        <w:insideV w:val="single" w:sz="4" w:space="0" w:color="auto"/>
+      </w:tblBorders>
+      <w:tblCellMar>
+        <w:top w:w="0" w:type="dxa"/>
+        <w:left w:w="108" w:type="dxa"/>
+        <w:bottom w:w="0" w:type="dxa"/>
+        <w:right w:w="108" w:type="dxa"/>
+      </w:tblCellMar>
+    </w:tblPr>
+  </w:style>
 </w:styles>
 </file>
 

</xml_diff>